<commit_message>
Updated Synopsis, Report - No code sample yet!
</commit_message>
<xml_diff>
--- a/Synopsis.docx
+++ b/Synopsis.docx
@@ -295,8 +295,6 @@
           <w:szCs w:val="24"/>
         </w:rPr>
       </w:pPr>
-      <w:bookmarkStart w:id="0" w:name="_GoBack"/>
-      <w:bookmarkEnd w:id="0"/>
     </w:p>
     <w:p>
       <w:pPr>
@@ -912,23 +910,7 @@
           <w:sz w:val="28"/>
           <w:szCs w:val="28"/>
         </w:rPr>
-        <w:t>meanwhile</w:t>
-      </w:r>
-      <w:r>
-        <w:rPr>
-          <w:rFonts w:ascii="Product Sans Light" w:hAnsi="Product Sans Light"/>
-          <w:sz w:val="28"/>
-          <w:szCs w:val="28"/>
-        </w:rPr>
-        <w:t xml:space="preserve"> DFS being a depth wise traversal may run through many unnecessary sub-trees</w:t>
-      </w:r>
-      <w:r>
-        <w:rPr>
-          <w:rFonts w:ascii="Product Sans Light" w:hAnsi="Product Sans Light"/>
-          <w:sz w:val="28"/>
-          <w:szCs w:val="28"/>
-        </w:rPr>
-        <w:t>.</w:t>
+        <w:t>meanwhile DFS being a depth wise traversal may run through many unnecessary sub-trees.</w:t>
       </w:r>
     </w:p>
     <w:p>
@@ -1795,6 +1777,573 @@
         </w:rPr>
         <w:t>ents, implemented through Graph, who will be “connected” in the Social Network, as “Friends”</w:t>
       </w:r>
+    </w:p>
+    <w:p>
+      <w:pPr>
+        <w:rPr>
+          <w:rFonts w:ascii="Product Sans" w:hAnsi="Product Sans"/>
+          <w:sz w:val="32"/>
+          <w:szCs w:val="32"/>
+        </w:rPr>
+      </w:pPr>
+      <w:r>
+        <w:rPr>
+          <w:rFonts w:ascii="Product Sans" w:hAnsi="Product Sans"/>
+          <w:sz w:val="32"/>
+          <w:szCs w:val="32"/>
+        </w:rPr>
+        <w:t xml:space="preserve">7) Project Design: </w:t>
+      </w:r>
+    </w:p>
+    <w:p>
+      <w:pPr>
+        <w:jc w:val="center"/>
+        <w:rPr>
+          <w:rFonts w:ascii="Product Sans Light" w:hAnsi="Product Sans Light"/>
+          <w:sz w:val="24"/>
+          <w:szCs w:val="24"/>
+        </w:rPr>
+      </w:pPr>
+      <w:r>
+        <w:rPr>
+          <w:rFonts w:ascii="Product Sans Light" w:hAnsi="Product Sans Light"/>
+          <w:noProof/>
+          <w:sz w:val="24"/>
+          <w:szCs w:val="24"/>
+          <w:lang w:val="en-IN" w:eastAsia="en-IN" w:bidi="hi-IN"/>
+        </w:rPr>
+        <w:drawing>
+          <wp:inline distT="0" distB="0" distL="0" distR="0" wp14:anchorId="0B2E4363" wp14:editId="7B783EC7">
+            <wp:extent cx="5943600" cy="4497859"/>
+            <wp:effectExtent l="152400" t="152400" r="361950" b="360045"/>
+            <wp:docPr id="3" name="Picture 3" descr="C:\Users\nikep\Downloads\WhatsApp Image 2021-07-16 at 7.45.36 PM.jpeg"/>
+            <wp:cNvGraphicFramePr>
+              <a:graphicFrameLocks xmlns:a="http://schemas.openxmlformats.org/drawingml/2006/main" noChangeAspect="1"/>
+            </wp:cNvGraphicFramePr>
+            <a:graphic xmlns:a="http://schemas.openxmlformats.org/drawingml/2006/main">
+              <a:graphicData uri="http://schemas.openxmlformats.org/drawingml/2006/picture">
+                <pic:pic xmlns:pic="http://schemas.openxmlformats.org/drawingml/2006/picture">
+                  <pic:nvPicPr>
+                    <pic:cNvPr id="0" name="Picture 6" descr="C:\Users\nikep\Downloads\WhatsApp Image 2021-07-16 at 7.45.36 PM.jpeg"/>
+                    <pic:cNvPicPr>
+                      <a:picLocks noChangeAspect="1" noChangeArrowheads="1"/>
+                    </pic:cNvPicPr>
+                  </pic:nvPicPr>
+                  <pic:blipFill>
+                    <a:blip r:embed="rId7">
+                      <a:extLst>
+                        <a:ext uri="{28A0092B-C50C-407E-A947-70E740481C1C}">
+                          <a14:useLocalDpi xmlns:a14="http://schemas.microsoft.com/office/drawing/2010/main" val="0"/>
+                        </a:ext>
+                      </a:extLst>
+                    </a:blip>
+                    <a:srcRect/>
+                    <a:stretch>
+                      <a:fillRect/>
+                    </a:stretch>
+                  </pic:blipFill>
+                  <pic:spPr bwMode="auto">
+                    <a:xfrm>
+                      <a:off x="0" y="0"/>
+                      <a:ext cx="5943600" cy="4497859"/>
+                    </a:xfrm>
+                    <a:prstGeom prst="rect">
+                      <a:avLst/>
+                    </a:prstGeom>
+                    <a:ln>
+                      <a:noFill/>
+                    </a:ln>
+                    <a:effectLst>
+                      <a:outerShdw blurRad="292100" dist="139700" dir="2700000" algn="tl" rotWithShape="0">
+                        <a:srgbClr val="333333">
+                          <a:alpha val="65000"/>
+                        </a:srgbClr>
+                      </a:outerShdw>
+                    </a:effectLst>
+                  </pic:spPr>
+                </pic:pic>
+              </a:graphicData>
+            </a:graphic>
+          </wp:inline>
+        </w:drawing>
+      </w:r>
+    </w:p>
+    <w:p>
+      <w:pPr>
+        <w:jc w:val="center"/>
+        <w:rPr>
+          <w:rFonts w:ascii="Product Sans Light" w:hAnsi="Product Sans Light"/>
+          <w:sz w:val="24"/>
+          <w:szCs w:val="24"/>
+        </w:rPr>
+      </w:pPr>
+      <w:r>
+        <w:rPr>
+          <w:rFonts w:ascii="Product Sans Light" w:hAnsi="Product Sans Light"/>
+          <w:noProof/>
+          <w:sz w:val="24"/>
+          <w:szCs w:val="24"/>
+          <w:lang w:val="en-IN" w:eastAsia="en-IN" w:bidi="hi-IN"/>
+        </w:rPr>
+        <w:lastRenderedPageBreak/>
+        <w:drawing>
+          <wp:anchor distT="0" distB="0" distL="114300" distR="114300" simplePos="0" relativeHeight="251659264" behindDoc="1" locked="0" layoutInCell="1" allowOverlap="1" wp14:anchorId="2A88F534" wp14:editId="07D90DE2">
+            <wp:simplePos x="0" y="0"/>
+            <wp:positionH relativeFrom="margin">
+              <wp:posOffset>-95250</wp:posOffset>
+            </wp:positionH>
+            <wp:positionV relativeFrom="paragraph">
+              <wp:posOffset>152400</wp:posOffset>
+            </wp:positionV>
+            <wp:extent cx="2466975" cy="4676775"/>
+            <wp:effectExtent l="152400" t="152400" r="371475" b="371475"/>
+            <wp:wrapTight wrapText="bothSides">
+              <wp:wrapPolygon edited="0">
+                <wp:start x="667" y="-704"/>
+                <wp:lineTo x="-1334" y="-528"/>
+                <wp:lineTo x="-1168" y="22084"/>
+                <wp:lineTo x="1501" y="23052"/>
+                <wp:lineTo x="1668" y="23228"/>
+                <wp:lineTo x="21683" y="23228"/>
+                <wp:lineTo x="21850" y="23052"/>
+                <wp:lineTo x="24519" y="22084"/>
+                <wp:lineTo x="24686" y="880"/>
+                <wp:lineTo x="22684" y="-440"/>
+                <wp:lineTo x="22517" y="-704"/>
+                <wp:lineTo x="667" y="-704"/>
+              </wp:wrapPolygon>
+            </wp:wrapTight>
+            <wp:docPr id="4" name="Picture 4" descr="C:\Users\nikep\Downloads\WhatsApp Image 2021-07-16 at 7.45.36 PM (1).jpeg"/>
+            <wp:cNvGraphicFramePr>
+              <a:graphicFrameLocks xmlns:a="http://schemas.openxmlformats.org/drawingml/2006/main" noChangeAspect="1"/>
+            </wp:cNvGraphicFramePr>
+            <a:graphic xmlns:a="http://schemas.openxmlformats.org/drawingml/2006/main">
+              <a:graphicData uri="http://schemas.openxmlformats.org/drawingml/2006/picture">
+                <pic:pic xmlns:pic="http://schemas.openxmlformats.org/drawingml/2006/picture">
+                  <pic:nvPicPr>
+                    <pic:cNvPr id="0" name="Picture 7" descr="C:\Users\nikep\Downloads\WhatsApp Image 2021-07-16 at 7.45.36 PM (1).jpeg"/>
+                    <pic:cNvPicPr>
+                      <a:picLocks noChangeAspect="1" noChangeArrowheads="1"/>
+                    </pic:cNvPicPr>
+                  </pic:nvPicPr>
+                  <pic:blipFill>
+                    <a:blip r:embed="rId8">
+                      <a:extLst>
+                        <a:ext uri="{28A0092B-C50C-407E-A947-70E740481C1C}">
+                          <a14:useLocalDpi xmlns:a14="http://schemas.microsoft.com/office/drawing/2010/main" val="0"/>
+                        </a:ext>
+                      </a:extLst>
+                    </a:blip>
+                    <a:srcRect/>
+                    <a:stretch>
+                      <a:fillRect/>
+                    </a:stretch>
+                  </pic:blipFill>
+                  <pic:spPr bwMode="auto">
+                    <a:xfrm>
+                      <a:off x="0" y="0"/>
+                      <a:ext cx="2466975" cy="4676775"/>
+                    </a:xfrm>
+                    <a:prstGeom prst="rect">
+                      <a:avLst/>
+                    </a:prstGeom>
+                    <a:ln>
+                      <a:noFill/>
+                    </a:ln>
+                    <a:effectLst>
+                      <a:outerShdw blurRad="292100" dist="139700" dir="2700000" algn="tl" rotWithShape="0">
+                        <a:srgbClr val="333333">
+                          <a:alpha val="65000"/>
+                        </a:srgbClr>
+                      </a:outerShdw>
+                    </a:effectLst>
+                  </pic:spPr>
+                </pic:pic>
+              </a:graphicData>
+            </a:graphic>
+          </wp:anchor>
+        </w:drawing>
+      </w:r>
+      <w:r>
+        <w:rPr>
+          <w:rFonts w:ascii="Product Sans Light" w:hAnsi="Product Sans Light"/>
+          <w:noProof/>
+          <w:sz w:val="24"/>
+          <w:szCs w:val="24"/>
+          <w:lang w:val="en-IN" w:eastAsia="en-IN" w:bidi="hi-IN"/>
+        </w:rPr>
+        <w:drawing>
+          <wp:anchor distT="0" distB="0" distL="114300" distR="114300" simplePos="0" relativeHeight="251660288" behindDoc="1" locked="0" layoutInCell="1" allowOverlap="1" wp14:anchorId="3006C1FF" wp14:editId="7F79070B">
+            <wp:simplePos x="0" y="0"/>
+            <wp:positionH relativeFrom="column">
+              <wp:posOffset>2943225</wp:posOffset>
+            </wp:positionH>
+            <wp:positionV relativeFrom="paragraph">
+              <wp:posOffset>2397125</wp:posOffset>
+            </wp:positionV>
+            <wp:extent cx="3219450" cy="5467350"/>
+            <wp:effectExtent l="152400" t="152400" r="361950" b="361950"/>
+            <wp:wrapTight wrapText="bothSides">
+              <wp:wrapPolygon edited="0">
+                <wp:start x="511" y="-602"/>
+                <wp:lineTo x="-1022" y="-452"/>
+                <wp:lineTo x="-1022" y="21901"/>
+                <wp:lineTo x="-383" y="22428"/>
+                <wp:lineTo x="1150" y="22804"/>
+                <wp:lineTo x="1278" y="22955"/>
+                <wp:lineTo x="21600" y="22955"/>
+                <wp:lineTo x="21728" y="22804"/>
+                <wp:lineTo x="23262" y="22428"/>
+                <wp:lineTo x="23901" y="21299"/>
+                <wp:lineTo x="23901" y="753"/>
+                <wp:lineTo x="22367" y="-376"/>
+                <wp:lineTo x="22239" y="-602"/>
+                <wp:lineTo x="511" y="-602"/>
+              </wp:wrapPolygon>
+            </wp:wrapTight>
+            <wp:docPr id="7" name="Picture 7" descr="C:\Users\nikep\Downloads\WhatsApp Image 2021-07-16 at 7.45.37 PM.jpeg"/>
+            <wp:cNvGraphicFramePr>
+              <a:graphicFrameLocks xmlns:a="http://schemas.openxmlformats.org/drawingml/2006/main" noChangeAspect="1"/>
+            </wp:cNvGraphicFramePr>
+            <a:graphic xmlns:a="http://schemas.openxmlformats.org/drawingml/2006/main">
+              <a:graphicData uri="http://schemas.openxmlformats.org/drawingml/2006/picture">
+                <pic:pic xmlns:pic="http://schemas.openxmlformats.org/drawingml/2006/picture">
+                  <pic:nvPicPr>
+                    <pic:cNvPr id="0" name="Picture 10" descr="C:\Users\nikep\Downloads\WhatsApp Image 2021-07-16 at 7.45.37 PM.jpeg"/>
+                    <pic:cNvPicPr>
+                      <a:picLocks noChangeAspect="1" noChangeArrowheads="1"/>
+                    </pic:cNvPicPr>
+                  </pic:nvPicPr>
+                  <pic:blipFill>
+                    <a:blip r:embed="rId9">
+                      <a:extLst>
+                        <a:ext uri="{28A0092B-C50C-407E-A947-70E740481C1C}">
+                          <a14:useLocalDpi xmlns:a14="http://schemas.microsoft.com/office/drawing/2010/main" val="0"/>
+                        </a:ext>
+                      </a:extLst>
+                    </a:blip>
+                    <a:srcRect/>
+                    <a:stretch>
+                      <a:fillRect/>
+                    </a:stretch>
+                  </pic:blipFill>
+                  <pic:spPr bwMode="auto">
+                    <a:xfrm>
+                      <a:off x="0" y="0"/>
+                      <a:ext cx="3219450" cy="5467350"/>
+                    </a:xfrm>
+                    <a:prstGeom prst="rect">
+                      <a:avLst/>
+                    </a:prstGeom>
+                    <a:ln>
+                      <a:noFill/>
+                    </a:ln>
+                    <a:effectLst>
+                      <a:outerShdw blurRad="292100" dist="139700" dir="2700000" algn="tl" rotWithShape="0">
+                        <a:srgbClr val="333333">
+                          <a:alpha val="65000"/>
+                        </a:srgbClr>
+                      </a:outerShdw>
+                    </a:effectLst>
+                  </pic:spPr>
+                </pic:pic>
+              </a:graphicData>
+            </a:graphic>
+          </wp:anchor>
+        </w:drawing>
+      </w:r>
+    </w:p>
+    <w:p>
+      <w:pPr>
+        <w:rPr>
+          <w:rFonts w:ascii="Product Sans Light" w:hAnsi="Product Sans Light"/>
+          <w:sz w:val="24"/>
+          <w:szCs w:val="24"/>
+        </w:rPr>
+      </w:pPr>
+      <w:r>
+        <w:rPr>
+          <w:rFonts w:ascii="Product Sans Light" w:hAnsi="Product Sans Light"/>
+          <w:noProof/>
+          <w:sz w:val="24"/>
+          <w:szCs w:val="24"/>
+          <w:lang w:val="en-IN" w:eastAsia="en-IN" w:bidi="hi-IN"/>
+        </w:rPr>
+        <w:lastRenderedPageBreak/>
+        <w:drawing>
+          <wp:inline distT="0" distB="0" distL="0" distR="0" wp14:anchorId="3C4BF64E" wp14:editId="1926C1F9">
+            <wp:extent cx="5715000" cy="3933825"/>
+            <wp:effectExtent l="152400" t="152400" r="361950" b="371475"/>
+            <wp:docPr id="5" name="Picture 5" descr="C:\Users\nikep\Downloads\WhatsApp Image 2021-07-16 at 7.45.35 PM.jpeg"/>
+            <wp:cNvGraphicFramePr>
+              <a:graphicFrameLocks xmlns:a="http://schemas.openxmlformats.org/drawingml/2006/main" noChangeAspect="1"/>
+            </wp:cNvGraphicFramePr>
+            <a:graphic xmlns:a="http://schemas.openxmlformats.org/drawingml/2006/main">
+              <a:graphicData uri="http://schemas.openxmlformats.org/drawingml/2006/picture">
+                <pic:pic xmlns:pic="http://schemas.openxmlformats.org/drawingml/2006/picture">
+                  <pic:nvPicPr>
+                    <pic:cNvPr id="0" name="Picture 8" descr="C:\Users\nikep\Downloads\WhatsApp Image 2021-07-16 at 7.45.35 PM.jpeg"/>
+                    <pic:cNvPicPr>
+                      <a:picLocks noChangeAspect="1" noChangeArrowheads="1"/>
+                    </pic:cNvPicPr>
+                  </pic:nvPicPr>
+                  <pic:blipFill>
+                    <a:blip r:embed="rId10">
+                      <a:extLst>
+                        <a:ext uri="{28A0092B-C50C-407E-A947-70E740481C1C}">
+                          <a14:useLocalDpi xmlns:a14="http://schemas.microsoft.com/office/drawing/2010/main" val="0"/>
+                        </a:ext>
+                      </a:extLst>
+                    </a:blip>
+                    <a:srcRect/>
+                    <a:stretch>
+                      <a:fillRect/>
+                    </a:stretch>
+                  </pic:blipFill>
+                  <pic:spPr bwMode="auto">
+                    <a:xfrm>
+                      <a:off x="0" y="0"/>
+                      <a:ext cx="5715000" cy="3933825"/>
+                    </a:xfrm>
+                    <a:prstGeom prst="rect">
+                      <a:avLst/>
+                    </a:prstGeom>
+                    <a:ln>
+                      <a:noFill/>
+                    </a:ln>
+                    <a:effectLst>
+                      <a:outerShdw blurRad="292100" dist="139700" dir="2700000" algn="tl" rotWithShape="0">
+                        <a:srgbClr val="333333">
+                          <a:alpha val="65000"/>
+                        </a:srgbClr>
+                      </a:outerShdw>
+                    </a:effectLst>
+                  </pic:spPr>
+                </pic:pic>
+              </a:graphicData>
+            </a:graphic>
+          </wp:inline>
+        </w:drawing>
+      </w:r>
+    </w:p>
+    <w:p>
+      <w:pPr>
+        <w:jc w:val="center"/>
+        <w:rPr>
+          <w:rFonts w:ascii="Product Sans Light" w:hAnsi="Product Sans Light"/>
+          <w:sz w:val="24"/>
+          <w:szCs w:val="24"/>
+        </w:rPr>
+      </w:pPr>
+      <w:r>
+        <w:rPr>
+          <w:rFonts w:ascii="Product Sans Light" w:hAnsi="Product Sans Light"/>
+          <w:noProof/>
+          <w:sz w:val="24"/>
+          <w:szCs w:val="24"/>
+          <w:lang w:val="en-IN" w:eastAsia="en-IN" w:bidi="hi-IN"/>
+        </w:rPr>
+        <w:drawing>
+          <wp:inline distT="0" distB="0" distL="0" distR="0" wp14:anchorId="1C94AD4C" wp14:editId="4D241AF5">
+            <wp:extent cx="3190875" cy="2505075"/>
+            <wp:effectExtent l="152400" t="152400" r="371475" b="371475"/>
+            <wp:docPr id="6" name="Picture 6" descr="C:\Users\nikep\Downloads\WhatsApp Image 2021-07-16 at 7.45.36 PM (2).jpeg"/>
+            <wp:cNvGraphicFramePr>
+              <a:graphicFrameLocks xmlns:a="http://schemas.openxmlformats.org/drawingml/2006/main" noChangeAspect="1"/>
+            </wp:cNvGraphicFramePr>
+            <a:graphic xmlns:a="http://schemas.openxmlformats.org/drawingml/2006/main">
+              <a:graphicData uri="http://schemas.openxmlformats.org/drawingml/2006/picture">
+                <pic:pic xmlns:pic="http://schemas.openxmlformats.org/drawingml/2006/picture">
+                  <pic:nvPicPr>
+                    <pic:cNvPr id="0" name="Picture 9" descr="C:\Users\nikep\Downloads\WhatsApp Image 2021-07-16 at 7.45.36 PM (2).jpeg"/>
+                    <pic:cNvPicPr>
+                      <a:picLocks noChangeAspect="1" noChangeArrowheads="1"/>
+                    </pic:cNvPicPr>
+                  </pic:nvPicPr>
+                  <pic:blipFill>
+                    <a:blip r:embed="rId11">
+                      <a:extLst>
+                        <a:ext uri="{28A0092B-C50C-407E-A947-70E740481C1C}">
+                          <a14:useLocalDpi xmlns:a14="http://schemas.microsoft.com/office/drawing/2010/main" val="0"/>
+                        </a:ext>
+                      </a:extLst>
+                    </a:blip>
+                    <a:srcRect/>
+                    <a:stretch>
+                      <a:fillRect/>
+                    </a:stretch>
+                  </pic:blipFill>
+                  <pic:spPr bwMode="auto">
+                    <a:xfrm>
+                      <a:off x="0" y="0"/>
+                      <a:ext cx="3190875" cy="2505075"/>
+                    </a:xfrm>
+                    <a:prstGeom prst="rect">
+                      <a:avLst/>
+                    </a:prstGeom>
+                    <a:ln>
+                      <a:noFill/>
+                    </a:ln>
+                    <a:effectLst>
+                      <a:outerShdw blurRad="292100" dist="139700" dir="2700000" algn="tl" rotWithShape="0">
+                        <a:srgbClr val="333333">
+                          <a:alpha val="65000"/>
+                        </a:srgbClr>
+                      </a:outerShdw>
+                    </a:effectLst>
+                  </pic:spPr>
+                </pic:pic>
+              </a:graphicData>
+            </a:graphic>
+          </wp:inline>
+        </w:drawing>
+      </w:r>
+    </w:p>
+    <w:p>
+      <w:pPr>
+        <w:rPr>
+          <w:rFonts w:ascii="Product Sans Light" w:hAnsi="Product Sans Light"/>
+          <w:sz w:val="24"/>
+          <w:szCs w:val="24"/>
+        </w:rPr>
+      </w:pPr>
+    </w:p>
+    <w:p>
+      <w:pPr>
+        <w:rPr>
+          <w:rFonts w:ascii="Product Sans" w:hAnsi="Product Sans"/>
+          <w:sz w:val="32"/>
+          <w:szCs w:val="32"/>
+        </w:rPr>
+      </w:pPr>
+      <w:r>
+        <w:rPr>
+          <w:rFonts w:ascii="Product Sans" w:hAnsi="Product Sans"/>
+          <w:sz w:val="32"/>
+          <w:szCs w:val="32"/>
+        </w:rPr>
+        <w:lastRenderedPageBreak/>
+        <w:t xml:space="preserve">8) References: </w:t>
+      </w:r>
+    </w:p>
+    <w:p>
+      <w:pPr>
+        <w:rPr>
+          <w:rFonts w:ascii="Product Sans Light" w:hAnsi="Product Sans Light"/>
+        </w:rPr>
+      </w:pPr>
+      <w:r>
+        <w:rPr>
+          <w:rFonts w:ascii="Product Sans Light" w:hAnsi="Product Sans Light"/>
+          <w:sz w:val="24"/>
+          <w:szCs w:val="24"/>
+        </w:rPr>
+        <w:t xml:space="preserve">Microsoft SAPI (Documentation): </w:t>
+      </w:r>
+      <w:r>
+        <w:rPr>
+          <w:rFonts w:ascii="Product Sans Light" w:hAnsi="Product Sans Light"/>
+          <w:sz w:val="24"/>
+          <w:szCs w:val="24"/>
+        </w:rPr>
+        <w:br/>
+      </w:r>
+      <w:hyperlink r:id="rId12" w:history="1">
+        <w:r>
+          <w:rPr>
+            <w:rStyle w:val="Hyperlink"/>
+            <w:rFonts w:ascii="Product Sans Light" w:hAnsi="Product Sans Light"/>
+            <w:color w:val="0070C0"/>
+            <w:u w:val="none"/>
+          </w:rPr>
+          <w:t>https://docs.microsoft.com/en-us/previous-versions/windows/desktop/ee125663(v=vs.85)</w:t>
+        </w:r>
+      </w:hyperlink>
+      <w:r>
+        <w:rPr>
+          <w:rFonts w:ascii="Product Sans Light" w:hAnsi="Product Sans Light"/>
+        </w:rPr>
+        <w:t xml:space="preserve"> </w:t>
+      </w:r>
+    </w:p>
+    <w:p>
+      <w:pPr>
+        <w:rPr>
+          <w:rFonts w:ascii="Product Sans Light" w:hAnsi="Product Sans Light"/>
+          <w:color w:val="0070C0"/>
+        </w:rPr>
+      </w:pPr>
+      <w:r>
+        <w:rPr>
+          <w:rFonts w:ascii="Product Sans Light" w:hAnsi="Product Sans Light"/>
+          <w:sz w:val="24"/>
+          <w:szCs w:val="24"/>
+        </w:rPr>
+        <w:t>Graphs (</w:t>
+      </w:r>
+      <w:proofErr w:type="spellStart"/>
+      <w:r>
+        <w:rPr>
+          <w:rFonts w:ascii="Product Sans Light" w:hAnsi="Product Sans Light"/>
+          <w:sz w:val="24"/>
+          <w:szCs w:val="24"/>
+        </w:rPr>
+        <w:t>GeeksForGeeks</w:t>
+      </w:r>
+      <w:proofErr w:type="spellEnd"/>
+      <w:r>
+        <w:rPr>
+          <w:rFonts w:ascii="Product Sans Light" w:hAnsi="Product Sans Light"/>
+          <w:sz w:val="24"/>
+          <w:szCs w:val="24"/>
+        </w:rPr>
+        <w:t xml:space="preserve">): </w:t>
+      </w:r>
+      <w:r>
+        <w:rPr>
+          <w:rFonts w:ascii="Product Sans Light" w:hAnsi="Product Sans Light"/>
+          <w:sz w:val="24"/>
+          <w:szCs w:val="24"/>
+        </w:rPr>
+        <w:br/>
+      </w:r>
+      <w:hyperlink r:id="rId13" w:history="1">
+        <w:r>
+          <w:rPr>
+            <w:rStyle w:val="Hyperlink"/>
+            <w:rFonts w:ascii="Product Sans Light" w:hAnsi="Product Sans Light"/>
+            <w:color w:val="0070C0"/>
+            <w:u w:val="none"/>
+          </w:rPr>
+          <w:t>https://www.geeksforgeeks.org/graph-data-structure-and-algorithms/</w:t>
+        </w:r>
+      </w:hyperlink>
+      <w:r>
+        <w:rPr>
+          <w:rFonts w:ascii="Product Sans Light" w:hAnsi="Product Sans Light"/>
+          <w:color w:val="0070C0"/>
+        </w:rPr>
+        <w:t xml:space="preserve"> </w:t>
+      </w:r>
+    </w:p>
+    <w:p>
+      <w:pPr>
+        <w:rPr>
+          <w:rFonts w:ascii="Product Sans Light" w:hAnsi="Product Sans Light"/>
+          <w:sz w:val="24"/>
+          <w:szCs w:val="24"/>
+        </w:rPr>
+      </w:pPr>
+      <w:r>
+        <w:rPr>
+          <w:rFonts w:ascii="Product Sans Light" w:hAnsi="Product Sans Light"/>
+          <w:sz w:val="24"/>
+          <w:szCs w:val="24"/>
+        </w:rPr>
+        <w:t>College PPTs</w:t>
+      </w:r>
+      <w:bookmarkStart w:id="0" w:name="_GoBack"/>
+      <w:bookmarkEnd w:id="0"/>
     </w:p>
     <w:sectPr>
       <w:pgSz w:w="12240" w:h="15840"/>
@@ -2341,7 +2890,6 @@
     <w:name w:val="Hyperlink"/>
     <w:basedOn w:val="DefaultParagraphFont"/>
     <w:uiPriority w:val="99"/>
-    <w:semiHidden/>
     <w:unhideWhenUsed/>
     <w:rsid w:val="0087388E"/>
     <w:rPr>
@@ -2618,7 +3166,7 @@
 </file>
 
 <file path=customXml/itemProps1.xml><?xml version="1.0" encoding="utf-8"?>
-<ds:datastoreItem xmlns:ds="http://schemas.openxmlformats.org/officeDocument/2006/customXml" ds:itemID="{00341238-F89E-4ED1-B98C-4B8AA66DADFA}">
+<ds:datastoreItem xmlns:ds="http://schemas.openxmlformats.org/officeDocument/2006/customXml" ds:itemID="{BF18342A-5542-4184-8B09-89DBE1811EA6}">
   <ds:schemaRefs>
     <ds:schemaRef ds:uri="http://schemas.openxmlformats.org/officeDocument/2006/bibliography"/>
   </ds:schemaRefs>

</xml_diff>